<commit_message>
Trying to fix the llr and gvt.NPV calculations
lots of updates to model status.
futzing around with modelinit and bank_hurdle.R to try to fix some
things, here are my notes on debugging them so far:

Why are calculated user interest rates insensitive to risk of default?
Now (running line by line) it appears that they are not! Interest.rate
changes from the bank.hurdle, but the interest rate we’re putting in the
output matrix is different (though it shouldn’t be)
Loan.payment appears to be the same as loan.payment.user
Gvt.cost.NPV is almost zero when running line by line from bank_hurdle…
even though it isn’t in the results output!!!
SOMEHOW I CHANGED SOOMETHING THAT FIXED EVERYTHING WITHOUT KNOWING IT!
Just re-ran modelinit and it gave an almost (BUT NOT QUITE) zero cost of
government and a different interest.user from the bank.hurdle. Although
it looks like the loan.payment and loan.payment.user are different for
the chance.full.loss=.99 scenario…
</commit_message>
<xml_diff>
--- a/Model Status.docx
+++ b/Model Status.docx
@@ -163,8 +163,6 @@
       <w:r>
         <w:t>May be necessary for differentiating IRB from LLR</w:t>
       </w:r>
-      <w:bookmarkStart w:id="0" w:name="_GoBack"/>
-      <w:bookmarkEnd w:id="0"/>
     </w:p>
     <w:p>
       <w:pPr>
@@ -246,7 +244,13 @@
                 <w:rPr>
                   <w:rFonts w:ascii="Cambria Math" w:hAnsi="Cambria Math"/>
                 </w:rPr>
-                <m:t>(Loan Amount)*(Loan Pool Coverage Ratio)</m:t>
+                <m:t>(Loan A</m:t>
+              </m:r>
+              <m:r>
+                <w:rPr>
+                  <w:rFonts w:ascii="Cambria Math" w:hAnsi="Cambria Math"/>
+                </w:rPr>
+                <m:t>mount)*(Loan Pool Coverage Ratio)</m:t>
               </m:r>
             </m:num>
             <m:den>
@@ -254,13 +258,7 @@
                 <w:rPr>
                   <w:rFonts w:ascii="Cambria Math" w:hAnsi="Cambria Math"/>
                 </w:rPr>
-                <m:t xml:space="preserve">expected </m:t>
-              </m:r>
-              <m:r>
-                <w:rPr>
-                  <w:rFonts w:ascii="Cambria Math" w:hAnsi="Cambria Math"/>
-                </w:rPr>
-                <m:t>loss</m:t>
+                <m:t>expected loss</m:t>
               </m:r>
             </m:den>
           </m:f>
@@ -269,11 +267,315 @@
     </w:p>
     <w:p>
       <w:pPr>
+        <w:rPr>
+          <w:rFonts w:eastAsiaTheme="minorEastAsia"/>
+          <w:b/>
+        </w:rPr>
+      </w:pPr>
+      <w:r>
+        <w:rPr>
+          <w:rFonts w:eastAsiaTheme="minorEastAsia"/>
+          <w:b/>
+        </w:rPr>
+        <w:t>Fix the broken things</w:t>
+      </w:r>
+    </w:p>
+    <w:p>
+      <w:pPr>
+        <w:pStyle w:val="ListParagraph"/>
+        <w:numPr>
+          <w:ilvl w:val="0"/>
+          <w:numId w:val="1"/>
+        </w:numPr>
+        <w:rPr>
+          <w:rFonts w:eastAsiaTheme="minorEastAsia"/>
+        </w:rPr>
+      </w:pPr>
+      <w:r>
+        <w:rPr>
+          <w:rFonts w:eastAsiaTheme="minorEastAsia"/>
+        </w:rPr>
+        <w:t>Figure out how to make LLR and IRB play out correctly</w:t>
+      </w:r>
+    </w:p>
+    <w:p>
+      <w:pPr>
         <w:pStyle w:val="ListParagraph"/>
         <w:numPr>
           <w:ilvl w:val="1"/>
           <w:numId w:val="1"/>
         </w:numPr>
+        <w:rPr>
+          <w:rFonts w:eastAsiaTheme="minorEastAsia"/>
+        </w:rPr>
+      </w:pPr>
+      <w:r>
+        <w:rPr>
+          <w:rFonts w:eastAsiaTheme="minorEastAsia"/>
+        </w:rPr>
+        <w:t>Make bank.NPV calculation correct</w:t>
+      </w:r>
+    </w:p>
+    <w:p>
+      <w:pPr>
+        <w:pStyle w:val="ListParagraph"/>
+        <w:numPr>
+          <w:ilvl w:val="1"/>
+          <w:numId w:val="1"/>
+        </w:numPr>
+        <w:rPr>
+          <w:rFonts w:eastAsiaTheme="minorEastAsia"/>
+        </w:rPr>
+      </w:pPr>
+      <w:r>
+        <w:rPr>
+          <w:rFonts w:eastAsiaTheme="minorEastAsia"/>
+        </w:rPr>
+        <w:t>Incorporate ev.pmt into bank.NPV calculation</w:t>
+      </w:r>
+    </w:p>
+    <w:p>
+      <w:pPr>
+        <w:pStyle w:val="ListParagraph"/>
+        <w:numPr>
+          <w:ilvl w:val="0"/>
+          <w:numId w:val="1"/>
+        </w:numPr>
+        <w:rPr>
+          <w:rFonts w:eastAsiaTheme="minorEastAsia"/>
+        </w:rPr>
+      </w:pPr>
+      <w:r>
+        <w:rPr>
+          <w:rFonts w:eastAsiaTheme="minorEastAsia"/>
+        </w:rPr>
+        <w:t>Figure out how to separate out the IRB payment from the user payments for the purposes of applying the expected chance of default</w:t>
+      </w:r>
+      <w:r>
+        <w:rPr>
+          <w:rFonts w:eastAsiaTheme="minorEastAsia"/>
+        </w:rPr>
+        <w:t>, and for the bank.</w:t>
+      </w:r>
+    </w:p>
+    <w:p>
+      <w:pPr>
+        <w:pStyle w:val="ListParagraph"/>
+        <w:numPr>
+          <w:ilvl w:val="0"/>
+          <w:numId w:val="1"/>
+        </w:numPr>
+        <w:rPr>
+          <w:rFonts w:eastAsiaTheme="minorEastAsia"/>
+        </w:rPr>
+      </w:pPr>
+      <w:r>
+        <w:rPr>
+          <w:rFonts w:eastAsiaTheme="minorEastAsia"/>
+        </w:rPr>
+        <w:t>Should the more certain nature of the IRB payment affect the loan payment required by the bank?</w:t>
+      </w:r>
+    </w:p>
+    <w:p>
+      <w:pPr>
+        <w:pStyle w:val="ListParagraph"/>
+        <w:numPr>
+          <w:ilvl w:val="0"/>
+          <w:numId w:val="1"/>
+        </w:numPr>
+        <w:rPr>
+          <w:rFonts w:eastAsiaTheme="minorEastAsia"/>
+        </w:rPr>
+      </w:pPr>
+      <w:r>
+        <w:rPr>
+          <w:rFonts w:eastAsiaTheme="minorEastAsia"/>
+        </w:rPr>
+        <w:t>Is expectred chance of default being correctly factored into loan payment?</w:t>
+      </w:r>
+    </w:p>
+    <w:p>
+      <w:pPr>
+        <w:pStyle w:val="ListParagraph"/>
+        <w:numPr>
+          <w:ilvl w:val="1"/>
+          <w:numId w:val="1"/>
+        </w:numPr>
+        <w:rPr>
+          <w:rFonts w:eastAsiaTheme="minorEastAsia"/>
+        </w:rPr>
+      </w:pPr>
+      <w:r>
+        <w:rPr>
+          <w:rFonts w:eastAsiaTheme="minorEastAsia"/>
+        </w:rPr>
+        <w:t>i.e. why is the outputted interest rate consistently the bank’s hurdle rate?</w:t>
+      </w:r>
+    </w:p>
+    <w:p>
+      <w:pPr>
+        <w:pStyle w:val="ListParagraph"/>
+        <w:numPr>
+          <w:ilvl w:val="0"/>
+          <w:numId w:val="1"/>
+        </w:numPr>
+        <w:rPr>
+          <w:rFonts w:eastAsiaTheme="minorEastAsia"/>
+        </w:rPr>
+      </w:pPr>
+      <w:r>
+        <w:rPr>
+          <w:rFonts w:eastAsiaTheme="minorEastAsia"/>
+        </w:rPr>
+        <w:t>Why does the government have a huge cost when there is no LLR, IRB or rebate? That cost depends on chance.full.loss in some way.</w:t>
+      </w:r>
+    </w:p>
+    <w:p>
+      <w:pPr>
+        <w:rPr>
+          <w:rFonts w:eastAsiaTheme="minorEastAsia"/>
+          <w:b/>
+        </w:rPr>
+      </w:pPr>
+      <w:r>
+        <w:rPr>
+          <w:rFonts w:eastAsiaTheme="minorEastAsia"/>
+          <w:b/>
+        </w:rPr>
+        <w:t>QUESTIONS</w:t>
+      </w:r>
+    </w:p>
+    <w:p>
+      <w:pPr>
+        <w:rPr>
+          <w:rFonts w:eastAsiaTheme="minorEastAsia"/>
+        </w:rPr>
+      </w:pPr>
+      <w:r>
+        <w:rPr>
+          <w:rFonts w:eastAsiaTheme="minorEastAsia"/>
+        </w:rPr>
+        <w:t xml:space="preserve">Am I calculating EV.NPV.factor &amp; loan.payment correctly? </w:t>
+      </w:r>
+    </w:p>
+    <w:p>
+      <w:pPr>
+        <w:rPr>
+          <w:rFonts w:eastAsiaTheme="minorEastAsia"/>
+        </w:rPr>
+      </w:pPr>
+      <w:r>
+        <w:rPr>
+          <w:rFonts w:eastAsiaTheme="minorEastAsia"/>
+        </w:rPr>
+        <w:t>Why are loan.payment and loan.payment.user different in the absence of an IRB??</w:t>
+      </w:r>
+    </w:p>
+    <w:p>
+      <w:pPr>
+        <w:rPr>
+          <w:rFonts w:eastAsiaTheme="minorEastAsia"/>
+        </w:rPr>
+      </w:pPr>
+      <w:r>
+        <w:rPr>
+          <w:rFonts w:eastAsiaTheme="minorEastAsia"/>
+        </w:rPr>
+        <w:t>Why is government NPV nonzero without any interventions in play?</w:t>
+      </w:r>
+    </w:p>
+    <w:p>
+      <w:pPr>
+        <w:rPr>
+          <w:rFonts w:eastAsiaTheme="minorEastAsia"/>
+        </w:rPr>
+      </w:pPr>
+      <w:r>
+        <w:rPr>
+          <w:rFonts w:eastAsiaTheme="minorEastAsia"/>
+        </w:rPr>
+        <w:t>Why are interest rates insensitive to risk of default?</w:t>
+      </w:r>
+    </w:p>
+    <w:p>
+      <w:pPr>
+        <w:rPr>
+          <w:rFonts w:eastAsiaTheme="minorEastAsia"/>
+          <w:i/>
+        </w:rPr>
+      </w:pPr>
+      <w:r>
+        <w:rPr>
+          <w:rFonts w:eastAsiaTheme="minorEastAsia"/>
+          <w:i/>
+        </w:rPr>
+        <w:t>It appears that they are not! Interest.rate changes from the bank.hurdle, but the interest rate we’re putting in the output matrix is different (though it shouldn’t be)</w:t>
+      </w:r>
+    </w:p>
+    <w:p>
+      <w:pPr>
+        <w:rPr>
+          <w:rFonts w:eastAsiaTheme="minorEastAsia"/>
+          <w:i/>
+        </w:rPr>
+      </w:pPr>
+      <w:r>
+        <w:rPr>
+          <w:rFonts w:eastAsiaTheme="minorEastAsia"/>
+          <w:i/>
+        </w:rPr>
+        <w:t>Loan.payment appears to be the same as loan.payment.user</w:t>
+      </w:r>
+    </w:p>
+    <w:p>
+      <w:pPr>
+        <w:rPr>
+          <w:rFonts w:eastAsiaTheme="minorEastAsia"/>
+          <w:i/>
+        </w:rPr>
+      </w:pPr>
+      <w:r>
+        <w:rPr>
+          <w:rFonts w:eastAsiaTheme="minorEastAsia"/>
+          <w:i/>
+        </w:rPr>
+        <w:t>Gvt.cost.NPV is almost zero when running line by line from bank_hurdle… even though it isn’t in the results output!!!</w:t>
+      </w:r>
+    </w:p>
+    <w:p>
+      <w:pPr>
+        <w:rPr>
+          <w:rFonts w:eastAsiaTheme="minorEastAsia"/>
+          <w:i/>
+        </w:rPr>
+      </w:pPr>
+      <w:r>
+        <w:rPr>
+          <w:rFonts w:eastAsiaTheme="minorEastAsia"/>
+          <w:i/>
+        </w:rPr>
+        <w:t xml:space="preserve">SOMEHOW I CHANGED SOOMETHING THAT FIXED EVERYTHING WITHOUT KNOWING IT! Just re-ran modelinit and it gave an almost </w:t>
+      </w:r>
+      <w:r>
+        <w:rPr>
+          <w:rFonts w:eastAsiaTheme="minorEastAsia"/>
+          <w:b/>
+          <w:i/>
+        </w:rPr>
+        <w:t>(BUT NOT QUITE)</w:t>
+      </w:r>
+      <w:r>
+        <w:rPr>
+          <w:rFonts w:eastAsiaTheme="minorEastAsia"/>
+          <w:i/>
+        </w:rPr>
+        <w:t xml:space="preserve"> zero cost of government and a different interest.user from the bank.hurdle. Although it looks like the loan.payment and loan.payment.user are different for the chance.full.loss=.99 scenario…</w:t>
+      </w:r>
+      <w:bookmarkStart w:id="0" w:name="_GoBack"/>
+      <w:bookmarkEnd w:id="0"/>
+    </w:p>
+    <w:p>
+      <w:pPr>
         <w:rPr>
           <w:rFonts w:eastAsiaTheme="minorEastAsia"/>
         </w:rPr>
@@ -319,7 +621,7 @@
         <w:rFonts w:ascii="Courier New" w:hAnsi="Courier New" w:cs="Courier New" w:hint="default"/>
       </w:rPr>
     </w:lvl>
-    <w:lvl w:ilvl="2" w:tplc="04090005" w:tentative="1">
+    <w:lvl w:ilvl="2" w:tplc="04090005">
       <w:start w:val="1"/>
       <w:numFmt w:val="bullet"/>
       <w:lvlText w:val=""/>

</xml_diff>